<commit_message>
Minor updates to documentation to provide more detail about pre-processing
</commit_message>
<xml_diff>
--- a/3DMorph_Guide.docx
+++ b/3DMorph_Guide.docx
@@ -1,6 +1,6 @@
 
 <file path=word/document.xml><?xml version="1.0" encoding="utf-8"?>
-<w:document xmlns:wpc="http://schemas.microsoft.com/office/word/2010/wordprocessingCanvas" xmlns:cx="http://schemas.microsoft.com/office/drawing/2014/chartex" xmlns:cx1="http://schemas.microsoft.com/office/drawing/2015/9/8/chartex" xmlns:cx2="http://schemas.microsoft.com/office/drawing/2015/10/21/chartex" xmlns:cx3="http://schemas.microsoft.com/office/drawing/2016/5/9/chartex" xmlns:cx4="http://schemas.microsoft.com/office/drawing/2016/5/10/chartex" xmlns:cx5="http://schemas.microsoft.com/office/drawing/2016/5/11/chartex" xmlns:cx6="http://schemas.microsoft.com/office/drawing/2016/5/12/chartex" xmlns:cx7="http://schemas.microsoft.com/office/drawing/2016/5/13/chartex" xmlns:cx8="http://schemas.microsoft.com/office/drawing/2016/5/14/chartex" xmlns:mc="http://schemas.openxmlformats.org/markup-compatibility/2006" xmlns:aink="http://schemas.microsoft.com/office/drawing/2016/ink" xmlns:am3d="http://schemas.microsoft.com/office/drawing/2017/model3d" xmlns:o="urn:schemas-microsoft-com:office:office" xmlns:r="http://schemas.openxmlformats.org/officeDocument/2006/relationships" xmlns:m="http://schemas.openxmlformats.org/officeDocument/2006/math" xmlns:v="urn:schemas-microsoft-com:vml" xmlns:wp14="http://schemas.microsoft.com/office/word/2010/wordprocessingDrawing" xmlns:wp="http://schemas.openxmlformats.org/drawingml/2006/wordprocessingDrawing" xmlns:w10="urn:schemas-microsoft-com:office:word" xmlns:w="http://schemas.openxmlformats.org/wordprocessingml/2006/main" xmlns:w14="http://schemas.microsoft.com/office/word/2010/wordml" xmlns:w15="http://schemas.microsoft.com/office/word/2012/wordml" xmlns:w16cid="http://schemas.microsoft.com/office/word/2016/wordml/cid" xmlns:w16se="http://schemas.microsoft.com/office/word/2015/wordml/symex" xmlns:wpg="http://schemas.microsoft.com/office/word/2010/wordprocessingGroup" xmlns:wpi="http://schemas.microsoft.com/office/word/2010/wordprocessingInk" xmlns:wne="http://schemas.microsoft.com/office/word/2006/wordml" xmlns:wps="http://schemas.microsoft.com/office/word/2010/wordprocessingShape" mc:Ignorable="w14 w15 w16se w16cid wp14">
+<w:document xmlns:wpc="http://schemas.microsoft.com/office/word/2010/wordprocessingCanvas" xmlns:cx="http://schemas.microsoft.com/office/drawing/2014/chartex" xmlns:cx1="http://schemas.microsoft.com/office/drawing/2015/9/8/chartex" xmlns:cx2="http://schemas.microsoft.com/office/drawing/2015/10/21/chartex" xmlns:cx3="http://schemas.microsoft.com/office/drawing/2016/5/9/chartex" xmlns:cx4="http://schemas.microsoft.com/office/drawing/2016/5/10/chartex" xmlns:cx5="http://schemas.microsoft.com/office/drawing/2016/5/11/chartex" xmlns:cx6="http://schemas.microsoft.com/office/drawing/2016/5/12/chartex" xmlns:cx7="http://schemas.microsoft.com/office/drawing/2016/5/13/chartex" xmlns:cx8="http://schemas.microsoft.com/office/drawing/2016/5/14/chartex" xmlns:mc="http://schemas.openxmlformats.org/markup-compatibility/2006" xmlns:aink="http://schemas.microsoft.com/office/drawing/2016/ink" xmlns:am3d="http://schemas.microsoft.com/office/drawing/2017/model3d" xmlns:o="urn:schemas-microsoft-com:office:office" xmlns:r="http://schemas.openxmlformats.org/officeDocument/2006/relationships" xmlns:m="http://schemas.openxmlformats.org/officeDocument/2006/math" xmlns:v="urn:schemas-microsoft-com:vml" xmlns:wp14="http://schemas.microsoft.com/office/word/2010/wordprocessingDrawing" xmlns:wp="http://schemas.openxmlformats.org/drawingml/2006/wordprocessingDrawing" xmlns:w10="urn:schemas-microsoft-com:office:word" xmlns:w="http://schemas.openxmlformats.org/wordprocessingml/2006/main" xmlns:w14="http://schemas.microsoft.com/office/word/2010/wordml" xmlns:w15="http://schemas.microsoft.com/office/word/2012/wordml" xmlns:w16cex="http://schemas.microsoft.com/office/word/2018/wordml/cex" xmlns:w16cid="http://schemas.microsoft.com/office/word/2016/wordml/cid" xmlns:w16="http://schemas.microsoft.com/office/word/2018/wordml" xmlns:w16se="http://schemas.microsoft.com/office/word/2015/wordml/symex" xmlns:wpg="http://schemas.microsoft.com/office/word/2010/wordprocessingGroup" xmlns:wpi="http://schemas.microsoft.com/office/word/2010/wordprocessingInk" xmlns:wne="http://schemas.microsoft.com/office/word/2006/wordml" xmlns:wps="http://schemas.microsoft.com/office/word/2010/wordprocessingShape" mc:Ignorable="w14 w15 w16se w16cid w16 w16cex wp14">
   <w:body>
     <w:p>
       <w:r>
@@ -129,7 +129,92 @@
     <w:p/>
     <w:p>
       <w:r>
-        <w:t xml:space="preserve">First, select a threshold and noise level that gives you </w:t>
+        <w:t>First, input information about the image in this window:</w:t>
+      </w:r>
+    </w:p>
+    <w:p/>
+    <w:p>
+      <w:r>
+        <w:rPr>
+          <w:noProof/>
+        </w:rPr>
+        <w:drawing>
+          <wp:inline distT="0" distB="0" distL="0" distR="0" wp14:anchorId="5FBCA7A5" wp14:editId="0E718976">
+            <wp:extent cx="1999107" cy="2019300"/>
+            <wp:effectExtent l="0" t="0" r="0" b="0"/>
+            <wp:docPr id="15" name="Picture 15" descr="Graphical user interface&#10;&#10;Description automatically generated"/>
+            <wp:cNvGraphicFramePr>
+              <a:graphicFrameLocks xmlns:a="http://schemas.openxmlformats.org/drawingml/2006/main" noChangeAspect="1"/>
+            </wp:cNvGraphicFramePr>
+            <a:graphic xmlns:a="http://schemas.openxmlformats.org/drawingml/2006/main">
+              <a:graphicData uri="http://schemas.openxmlformats.org/drawingml/2006/picture">
+                <pic:pic xmlns:pic="http://schemas.openxmlformats.org/drawingml/2006/picture">
+                  <pic:nvPicPr>
+                    <pic:cNvPr id="15" name="Picture 15" descr="Graphical user interface&#10;&#10;Description automatically generated"/>
+                    <pic:cNvPicPr/>
+                  </pic:nvPicPr>
+                  <pic:blipFill rotWithShape="1">
+                    <a:blip r:embed="rId5" cstate="print">
+                      <a:extLst>
+                        <a:ext uri="{28A0092B-C50C-407E-A947-70E740481C1C}">
+                          <a14:useLocalDpi xmlns:a14="http://schemas.microsoft.com/office/drawing/2010/main" val="0"/>
+                        </a:ext>
+                      </a:extLst>
+                    </a:blip>
+                    <a:srcRect l="11082" t="6331" r="10555" b="14511"/>
+                    <a:stretch/>
+                  </pic:blipFill>
+                  <pic:spPr bwMode="auto">
+                    <a:xfrm>
+                      <a:off x="0" y="0"/>
+                      <a:ext cx="2034258" cy="2054806"/>
+                    </a:xfrm>
+                    <a:prstGeom prst="rect">
+                      <a:avLst/>
+                    </a:prstGeom>
+                    <a:ln>
+                      <a:noFill/>
+                    </a:ln>
+                    <a:extLst>
+                      <a:ext uri="{53640926-AAD7-44D8-BBD7-CCE9431645EC}">
+                        <a14:shadowObscured xmlns:a14="http://schemas.microsoft.com/office/drawing/2010/main"/>
+                      </a:ext>
+                    </a:extLst>
+                  </pic:spPr>
+                </pic:pic>
+              </a:graphicData>
+            </a:graphic>
+          </wp:inline>
+        </w:drawing>
+      </w:r>
+    </w:p>
+    <w:p/>
+    <w:p>
+      <w:r>
+        <w:t xml:space="preserve">“XY scale” and “Z scale” should be the number of microns per pixel, which you can obtain by looking at the image’s OME XML metadata in FIJI. If you used the </w:t>
+      </w:r>
+      <w:r>
+        <w:t xml:space="preserve">included </w:t>
+      </w:r>
+      <w:r>
+        <w:t xml:space="preserve">preprocessing tool, the number of channels and channel of interest should both be 1. Otherwise if your </w:t>
+      </w:r>
+      <w:proofErr w:type="spellStart"/>
+      <w:r>
+        <w:t>tif</w:t>
+      </w:r>
+      <w:proofErr w:type="spellEnd"/>
+      <w:r>
+        <w:t xml:space="preserve"> is multi-channel you need to specify which channel has microglia. </w:t>
+      </w:r>
+    </w:p>
+    <w:p/>
+    <w:p>
+      <w:r>
+        <w:t>On the next screen</w:t>
+      </w:r>
+      <w:r>
+        <w:t xml:space="preserve">, select a threshold and noise level that gives you </w:t>
       </w:r>
       <w:r>
         <w:rPr>
@@ -138,16 +223,12 @@
         <w:t>all cell nuclei and nothing else</w:t>
       </w:r>
       <w:r>
-        <w:t xml:space="preserve">. </w:t>
-      </w:r>
-    </w:p>
-    <w:p>
-      <w:r>
-        <w:t>After adjusting the threshold and before adjusting the noise filter, you need to click “Try this…”.</w:t>
-      </w:r>
-    </w:p>
-    <w:p>
-      <w:r>
+        <w:t>. After adjusting the threshold and before adjusting the noise filter, you need to click “Try this…”.</w:t>
+      </w:r>
+    </w:p>
+    <w:p>
+      <w:r>
+        <w:lastRenderedPageBreak/>
         <w:t xml:space="preserve">Then, click “Update” to apply the noise filter and update the image on the right. </w:t>
       </w:r>
     </w:p>
@@ -156,7 +237,6 @@
         <w:t>When you’re done, click “I’ve decided”.</w:t>
       </w:r>
     </w:p>
-    <w:p/>
     <w:p>
       <w:r>
         <w:t>Below is an example of a good setting for an image.</w:t>
@@ -169,7 +249,7 @@
           <w:noProof/>
         </w:rPr>
         <w:drawing>
-          <wp:inline distT="0" distB="0" distL="0" distR="0">
+          <wp:inline distT="0" distB="0" distL="0" distR="0" wp14:anchorId="62BB84B5" wp14:editId="4EDF0233">
             <wp:extent cx="5943600" cy="2823439"/>
             <wp:effectExtent l="0" t="0" r="0" b="0"/>
             <wp:docPr id="1" name="Picture 1"/>
@@ -184,7 +264,7 @@
                     <pic:cNvPicPr/>
                   </pic:nvPicPr>
                   <pic:blipFill rotWithShape="1">
-                    <a:blip r:embed="rId5">
+                    <a:blip r:embed="rId6">
                       <a:extLst>
                         <a:ext uri="{28A0092B-C50C-407E-A947-70E740481C1C}">
                           <a14:useLocalDpi xmlns:a14="http://schemas.microsoft.com/office/drawing/2010/main" val="0"/>
@@ -218,9 +298,9 @@
         </w:drawing>
       </w:r>
     </w:p>
-    <w:p>
-      <w:r>
-        <w:lastRenderedPageBreak/>
+    <w:p/>
+    <w:p>
+      <w:r>
         <w:t xml:space="preserve">Then, select a threshold and noise level that </w:t>
       </w:r>
       <w:r>
@@ -249,7 +329,7 @@
           <w:noProof/>
         </w:rPr>
         <w:drawing>
-          <wp:inline distT="0" distB="0" distL="0" distR="0">
+          <wp:inline distT="0" distB="0" distL="0" distR="0" wp14:anchorId="5C642E53" wp14:editId="0A521127">
             <wp:extent cx="5943600" cy="2843054"/>
             <wp:effectExtent l="0" t="0" r="0" b="1905"/>
             <wp:docPr id="2" name="Picture 2"/>
@@ -264,7 +344,7 @@
                     <pic:cNvPicPr/>
                   </pic:nvPicPr>
                   <pic:blipFill rotWithShape="1">
-                    <a:blip r:embed="rId6">
+                    <a:blip r:embed="rId7">
                       <a:extLst>
                         <a:ext uri="{28A0092B-C50C-407E-A947-70E740481C1C}">
                           <a14:useLocalDpi xmlns:a14="http://schemas.microsoft.com/office/drawing/2010/main" val="0"/>
@@ -299,8 +379,10 @@
       </w:r>
     </w:p>
     <w:p/>
-    <w:p>
-      <w:r>
+    <w:p/>
+    <w:p>
+      <w:r>
+        <w:lastRenderedPageBreak/>
         <w:t>Below is what it should look like for an image that is fairly clean.</w:t>
       </w:r>
     </w:p>
@@ -310,7 +392,7 @@
           <w:noProof/>
         </w:rPr>
         <w:drawing>
-          <wp:inline distT="0" distB="0" distL="0" distR="0">
+          <wp:inline distT="0" distB="0" distL="0" distR="0" wp14:anchorId="0968C755" wp14:editId="13B3CA45">
             <wp:extent cx="5943600" cy="3105785"/>
             <wp:effectExtent l="0" t="0" r="0" b="0"/>
             <wp:docPr id="14" name="Picture 14"/>
@@ -325,7 +407,7 @@
                     <pic:cNvPicPr/>
                   </pic:nvPicPr>
                   <pic:blipFill>
-                    <a:blip r:embed="rId7">
+                    <a:blip r:embed="rId8">
                       <a:extLst>
                         <a:ext uri="{28A0092B-C50C-407E-A947-70E740481C1C}">
                           <a14:useLocalDpi xmlns:a14="http://schemas.microsoft.com/office/drawing/2010/main" val="0"/>
@@ -352,13 +434,8 @@
         </w:drawing>
       </w:r>
     </w:p>
-    <w:p/>
-    <w:p/>
-    <w:p/>
-    <w:p/>
-    <w:p>
-      <w:r>
-        <w:lastRenderedPageBreak/>
+    <w:p>
+      <w:r>
         <w:t>When it asks about seeing your segmented images</w:t>
       </w:r>
       <w:r>
@@ -372,7 +449,7 @@
           <w:noProof/>
         </w:rPr>
         <w:drawing>
-          <wp:inline distT="0" distB="0" distL="0" distR="0">
+          <wp:inline distT="0" distB="0" distL="0" distR="0" wp14:anchorId="736369FE" wp14:editId="47E62691">
             <wp:extent cx="2955636" cy="819751"/>
             <wp:effectExtent l="0" t="0" r="3810" b="6350"/>
             <wp:docPr id="3" name="Picture 3"/>
@@ -387,7 +464,7 @@
                     <pic:cNvPicPr/>
                   </pic:nvPicPr>
                   <pic:blipFill rotWithShape="1">
-                    <a:blip r:embed="rId8">
+                    <a:blip r:embed="rId9">
                       <a:extLst>
                         <a:ext uri="{28A0092B-C50C-407E-A947-70E740481C1C}">
                           <a14:useLocalDpi xmlns:a14="http://schemas.microsoft.com/office/drawing/2010/main" val="0"/>
@@ -445,11 +522,18 @@
     <w:p/>
     <w:p>
       <w:r>
+        <w:t>(For some reason the screen cuts off on the right on a laptop. Try using a large monitor if it’s too much of a problem.)</w:t>
+      </w:r>
+    </w:p>
+    <w:p/>
+    <w:p>
+      <w:r>
         <w:rPr>
           <w:noProof/>
         </w:rPr>
+        <w:lastRenderedPageBreak/>
         <w:drawing>
-          <wp:inline distT="0" distB="0" distL="0" distR="0">
+          <wp:inline distT="0" distB="0" distL="0" distR="0" wp14:anchorId="636254BA" wp14:editId="2375527E">
             <wp:extent cx="5468815" cy="2965938"/>
             <wp:effectExtent l="0" t="0" r="5080" b="6350"/>
             <wp:docPr id="4" name="Picture 4"/>
@@ -464,7 +548,7 @@
                     <pic:cNvPicPr/>
                   </pic:nvPicPr>
                   <pic:blipFill rotWithShape="1">
-                    <a:blip r:embed="rId9">
+                    <a:blip r:embed="rId10">
                       <a:extLst>
                         <a:ext uri="{28A0092B-C50C-407E-A947-70E740481C1C}">
                           <a14:useLocalDpi xmlns:a14="http://schemas.microsoft.com/office/drawing/2010/main" val="0"/>
@@ -477,7 +561,7 @@
                   <pic:spPr bwMode="auto">
                     <a:xfrm>
                       <a:off x="0" y="0"/>
-                      <a:ext cx="5469539" cy="2966330"/>
+                      <a:ext cx="5468815" cy="2965938"/>
                     </a:xfrm>
                     <a:prstGeom prst="rect">
                       <a:avLst/>
@@ -536,9 +620,8 @@
         <w:rPr>
           <w:noProof/>
         </w:rPr>
-        <w:lastRenderedPageBreak/>
         <w:drawing>
-          <wp:inline distT="0" distB="0" distL="0" distR="0" wp14:anchorId="7326B3AE" wp14:editId="2EC80DD4">
+          <wp:inline distT="0" distB="0" distL="0" distR="0" wp14:anchorId="52AF3EA2" wp14:editId="2802A2DF">
             <wp:extent cx="5431790" cy="3034454"/>
             <wp:effectExtent l="0" t="0" r="3810" b="1270"/>
             <wp:docPr id="5" name="Picture 5"/>
@@ -553,7 +636,7 @@
                     <pic:cNvPicPr/>
                   </pic:nvPicPr>
                   <pic:blipFill rotWithShape="1">
-                    <a:blip r:embed="rId10">
+                    <a:blip r:embed="rId11">
                       <a:extLst>
                         <a:ext uri="{28A0092B-C50C-407E-A947-70E740481C1C}">
                           <a14:useLocalDpi xmlns:a14="http://schemas.microsoft.com/office/drawing/2010/main" val="0"/>
@@ -589,8 +672,10 @@
     </w:p>
     <w:p/>
     <w:p/>
-    <w:p>
-      <w:r>
+    <w:p/>
+    <w:p>
+      <w:r>
+        <w:lastRenderedPageBreak/>
         <w:t>The next couple of questions determine what gets output and saved to a file.</w:t>
       </w:r>
     </w:p>
@@ -615,7 +700,7 @@
           <w:noProof/>
         </w:rPr>
         <w:drawing>
-          <wp:inline distT="0" distB="0" distL="0" distR="0">
+          <wp:inline distT="0" distB="0" distL="0" distR="0" wp14:anchorId="082F0C92" wp14:editId="1002026D">
             <wp:extent cx="4707467" cy="1278466"/>
             <wp:effectExtent l="0" t="0" r="4445" b="4445"/>
             <wp:docPr id="6" name="Picture 6"/>
@@ -630,7 +715,7 @@
                     <pic:cNvPicPr/>
                   </pic:nvPicPr>
                   <pic:blipFill rotWithShape="1">
-                    <a:blip r:embed="rId11">
+                    <a:blip r:embed="rId12">
                       <a:extLst>
                         <a:ext uri="{28A0092B-C50C-407E-A947-70E740481C1C}">
                           <a14:useLocalDpi xmlns:a14="http://schemas.microsoft.com/office/drawing/2010/main" val="0"/>
@@ -684,7 +769,7 @@
           <w:noProof/>
         </w:rPr>
         <w:drawing>
-          <wp:inline distT="0" distB="0" distL="0" distR="0">
+          <wp:inline distT="0" distB="0" distL="0" distR="0" wp14:anchorId="3823CAB8" wp14:editId="5024B462">
             <wp:extent cx="4554638" cy="1319514"/>
             <wp:effectExtent l="0" t="0" r="0" b="1905"/>
             <wp:docPr id="7" name="Picture 7"/>
@@ -699,7 +784,7 @@
                     <pic:cNvPicPr/>
                   </pic:nvPicPr>
                   <pic:blipFill rotWithShape="1">
-                    <a:blip r:embed="rId12">
+                    <a:blip r:embed="rId13">
                       <a:extLst>
                         <a:ext uri="{28A0092B-C50C-407E-A947-70E740481C1C}">
                           <a14:useLocalDpi xmlns:a14="http://schemas.microsoft.com/office/drawing/2010/main" val="0"/>
@@ -740,7 +825,6 @@
         <w:rPr>
           <w:b/>
         </w:rPr>
-        <w:lastRenderedPageBreak/>
         <w:t>Always select “Keep Small Processes”</w:t>
       </w:r>
       <w:r>
@@ -762,7 +846,7 @@
           <w:noProof/>
         </w:rPr>
         <w:drawing>
-          <wp:inline distT="0" distB="0" distL="0" distR="0">
+          <wp:inline distT="0" distB="0" distL="0" distR="0" wp14:anchorId="2B28EEA4" wp14:editId="5C57D7A7">
             <wp:extent cx="4673600" cy="1352550"/>
             <wp:effectExtent l="0" t="0" r="0" b="6350"/>
             <wp:docPr id="8" name="Picture 8"/>
@@ -777,7 +861,7 @@
                     <pic:cNvPicPr/>
                   </pic:nvPicPr>
                   <pic:blipFill rotWithShape="1">
-                    <a:blip r:embed="rId13">
+                    <a:blip r:embed="rId14">
                       <a:extLst>
                         <a:ext uri="{28A0092B-C50C-407E-A947-70E740481C1C}">
                           <a14:useLocalDpi xmlns:a14="http://schemas.microsoft.com/office/drawing/2010/main" val="0"/>
@@ -813,8 +897,15 @@
     </w:p>
     <w:p/>
     <w:p/>
-    <w:p>
-      <w:r>
+    <w:p/>
+    <w:p/>
+    <w:p/>
+    <w:p/>
+    <w:p/>
+    <w:p/>
+    <w:p>
+      <w:r>
+        <w:lastRenderedPageBreak/>
         <w:t>Finally, pick what else you want the program to output.</w:t>
       </w:r>
       <w:r>
@@ -828,7 +919,7 @@
           <w:noProof/>
         </w:rPr>
         <w:drawing>
-          <wp:inline distT="0" distB="0" distL="0" distR="0">
+          <wp:inline distT="0" distB="0" distL="0" distR="0" wp14:anchorId="30F905D9" wp14:editId="5C622A0D">
             <wp:extent cx="5169529" cy="2027976"/>
             <wp:effectExtent l="0" t="0" r="0" b="4445"/>
             <wp:docPr id="9" name="Picture 9"/>
@@ -843,7 +934,7 @@
                     <pic:cNvPicPr/>
                   </pic:nvPicPr>
                   <pic:blipFill rotWithShape="1">
-                    <a:blip r:embed="rId14">
+                    <a:blip r:embed="rId15">
                       <a:extLst>
                         <a:ext uri="{28A0092B-C50C-407E-A947-70E740481C1C}">
                           <a14:useLocalDpi xmlns:a14="http://schemas.microsoft.com/office/drawing/2010/main" val="0"/>
@@ -908,9 +999,9 @@
           <w:noProof/>
         </w:rPr>
         <w:drawing>
-          <wp:inline distT="0" distB="0" distL="0" distR="0">
-            <wp:extent cx="2743200" cy="2675199"/>
-            <wp:effectExtent l="0" t="0" r="0" b="5080"/>
+          <wp:inline distT="0" distB="0" distL="0" distR="0" wp14:anchorId="3CF414DB" wp14:editId="4C73DF51">
+            <wp:extent cx="2453499" cy="2392680"/>
+            <wp:effectExtent l="0" t="0" r="0" b="0"/>
             <wp:docPr id="10" name="Picture 10"/>
             <wp:cNvGraphicFramePr>
               <a:graphicFrameLocks xmlns:a="http://schemas.openxmlformats.org/drawingml/2006/main" noChangeAspect="1"/>
@@ -923,7 +1014,7 @@
                     <pic:cNvPicPr/>
                   </pic:nvPicPr>
                   <pic:blipFill rotWithShape="1">
-                    <a:blip r:embed="rId15" cstate="print">
+                    <a:blip r:embed="rId16" cstate="print">
                       <a:extLst>
                         <a:ext uri="{28A0092B-C50C-407E-A947-70E740481C1C}">
                           <a14:useLocalDpi xmlns:a14="http://schemas.microsoft.com/office/drawing/2010/main" val="0"/>
@@ -936,7 +1027,7 @@
                   <pic:spPr bwMode="auto">
                     <a:xfrm>
                       <a:off x="0" y="0"/>
-                      <a:ext cx="2811948" cy="2742243"/>
+                      <a:ext cx="2523899" cy="2461335"/>
                     </a:xfrm>
                     <a:prstGeom prst="rect">
                       <a:avLst/>
@@ -961,8 +1052,8 @@
           <w:noProof/>
         </w:rPr>
         <w:drawing>
-          <wp:inline distT="0" distB="0" distL="0" distR="0" wp14:anchorId="7C1DCAD7" wp14:editId="1DFB846E">
-            <wp:extent cx="3152775" cy="2584342"/>
+          <wp:inline distT="0" distB="0" distL="0" distR="0" wp14:anchorId="3CBF0AC1" wp14:editId="62E8255A">
+            <wp:extent cx="2872476" cy="2354580"/>
             <wp:effectExtent l="0" t="0" r="0" b="0"/>
             <wp:docPr id="11" name="Picture 11"/>
             <wp:cNvGraphicFramePr>
@@ -976,7 +1067,7 @@
                     <pic:cNvPicPr/>
                   </pic:nvPicPr>
                   <pic:blipFill rotWithShape="1">
-                    <a:blip r:embed="rId16" cstate="print">
+                    <a:blip r:embed="rId17" cstate="print">
                       <a:extLst>
                         <a:ext uri="{28A0092B-C50C-407E-A947-70E740481C1C}">
                           <a14:useLocalDpi xmlns:a14="http://schemas.microsoft.com/office/drawing/2010/main" val="0"/>
@@ -989,7 +1080,7 @@
                   <pic:spPr bwMode="auto">
                     <a:xfrm>
                       <a:off x="0" y="0"/>
-                      <a:ext cx="3203993" cy="2626326"/>
+                      <a:ext cx="2938008" cy="2408297"/>
                     </a:xfrm>
                     <a:prstGeom prst="rect">
                       <a:avLst/>
@@ -1014,7 +1105,6 @@
     <w:p/>
     <w:p>
       <w:r>
-        <w:lastRenderedPageBreak/>
         <w:t>Endpoints:</w:t>
       </w:r>
       <w:r>
@@ -1043,9 +1133,9 @@
           <w:noProof/>
         </w:rPr>
         <w:drawing>
-          <wp:inline distT="0" distB="0" distL="0" distR="0">
-            <wp:extent cx="2745912" cy="2267712"/>
-            <wp:effectExtent l="0" t="0" r="0" b="5715"/>
+          <wp:inline distT="0" distB="0" distL="0" distR="0" wp14:anchorId="5C39AD20" wp14:editId="7AE78E6F">
+            <wp:extent cx="2565067" cy="2118360"/>
+            <wp:effectExtent l="0" t="0" r="635" b="2540"/>
             <wp:docPr id="12" name="Picture 12"/>
             <wp:cNvGraphicFramePr>
               <a:graphicFrameLocks xmlns:a="http://schemas.openxmlformats.org/drawingml/2006/main" noChangeAspect="1"/>
@@ -1058,7 +1148,7 @@
                     <pic:cNvPicPr/>
                   </pic:nvPicPr>
                   <pic:blipFill rotWithShape="1">
-                    <a:blip r:embed="rId17" cstate="print">
+                    <a:blip r:embed="rId18" cstate="print">
                       <a:extLst>
                         <a:ext uri="{28A0092B-C50C-407E-A947-70E740481C1C}">
                           <a14:useLocalDpi xmlns:a14="http://schemas.microsoft.com/office/drawing/2010/main" val="0"/>
@@ -1071,7 +1161,7 @@
                   <pic:spPr bwMode="auto">
                     <a:xfrm>
                       <a:off x="0" y="0"/>
-                      <a:ext cx="2774448" cy="2291278"/>
+                      <a:ext cx="2598272" cy="2145782"/>
                     </a:xfrm>
                     <a:prstGeom prst="rect">
                       <a:avLst/>
@@ -1096,9 +1186,9 @@
           <w:noProof/>
         </w:rPr>
         <w:drawing>
-          <wp:inline distT="0" distB="0" distL="0" distR="0" wp14:anchorId="0F00DB89" wp14:editId="2EF2D423">
-            <wp:extent cx="3106921" cy="2548128"/>
-            <wp:effectExtent l="0" t="0" r="5080" b="5080"/>
+          <wp:inline distT="0" distB="0" distL="0" distR="0" wp14:anchorId="2268D17D" wp14:editId="41BAD2DC">
+            <wp:extent cx="2573616" cy="2110740"/>
+            <wp:effectExtent l="0" t="0" r="5080" b="0"/>
             <wp:docPr id="13" name="Picture 13"/>
             <wp:cNvGraphicFramePr>
               <a:graphicFrameLocks xmlns:a="http://schemas.openxmlformats.org/drawingml/2006/main" noChangeAspect="1"/>
@@ -1111,7 +1201,7 @@
                     <pic:cNvPicPr/>
                   </pic:nvPicPr>
                   <pic:blipFill rotWithShape="1">
-                    <a:blip r:embed="rId18" cstate="print">
+                    <a:blip r:embed="rId19" cstate="print">
                       <a:extLst>
                         <a:ext uri="{28A0092B-C50C-407E-A947-70E740481C1C}">
                           <a14:useLocalDpi xmlns:a14="http://schemas.microsoft.com/office/drawing/2010/main" val="0"/>
@@ -1124,7 +1214,7 @@
                   <pic:spPr bwMode="auto">
                     <a:xfrm>
                       <a:off x="0" y="0"/>
-                      <a:ext cx="3119287" cy="2558270"/>
+                      <a:ext cx="2605479" cy="2136873"/>
                     </a:xfrm>
                     <a:prstGeom prst="rect">
                       <a:avLst/>
@@ -1147,14 +1237,10 @@
     </w:p>
     <w:p/>
     <w:p>
-      <w:bookmarkStart w:id="0" w:name="_GoBack"/>
-      <w:bookmarkEnd w:id="0"/>
       <w:r>
         <w:t>And…let it churn away from there.</w:t>
       </w:r>
     </w:p>
-    <w:p/>
-    <w:p/>
     <w:p>
       <w:pPr>
         <w:rPr>
@@ -1165,6 +1251,7 @@
         <w:rPr>
           <w:b/>
         </w:rPr>
+        <w:lastRenderedPageBreak/>
         <w:t>Automatic Mode</w:t>
       </w:r>
     </w:p>
@@ -1191,7 +1278,7 @@
 </file>
 
 <file path=word/numbering.xml><?xml version="1.0" encoding="utf-8"?>
-<w:numbering xmlns:wpc="http://schemas.microsoft.com/office/word/2010/wordprocessingCanvas" xmlns:cx="http://schemas.microsoft.com/office/drawing/2014/chartex" xmlns:cx1="http://schemas.microsoft.com/office/drawing/2015/9/8/chartex" xmlns:cx2="http://schemas.microsoft.com/office/drawing/2015/10/21/chartex" xmlns:cx3="http://schemas.microsoft.com/office/drawing/2016/5/9/chartex" xmlns:cx4="http://schemas.microsoft.com/office/drawing/2016/5/10/chartex" xmlns:cx5="http://schemas.microsoft.com/office/drawing/2016/5/11/chartex" xmlns:cx6="http://schemas.microsoft.com/office/drawing/2016/5/12/chartex" xmlns:cx7="http://schemas.microsoft.com/office/drawing/2016/5/13/chartex" xmlns:cx8="http://schemas.microsoft.com/office/drawing/2016/5/14/chartex" xmlns:mc="http://schemas.openxmlformats.org/markup-compatibility/2006" xmlns:aink="http://schemas.microsoft.com/office/drawing/2016/ink" xmlns:am3d="http://schemas.microsoft.com/office/drawing/2017/model3d" xmlns:o="urn:schemas-microsoft-com:office:office" xmlns:r="http://schemas.openxmlformats.org/officeDocument/2006/relationships" xmlns:m="http://schemas.openxmlformats.org/officeDocument/2006/math" xmlns:v="urn:schemas-microsoft-com:vml" xmlns:wp14="http://schemas.microsoft.com/office/word/2010/wordprocessingDrawing" xmlns:wp="http://schemas.openxmlformats.org/drawingml/2006/wordprocessingDrawing" xmlns:w10="urn:schemas-microsoft-com:office:word" xmlns:w="http://schemas.openxmlformats.org/wordprocessingml/2006/main" xmlns:w14="http://schemas.microsoft.com/office/word/2010/wordml" xmlns:w15="http://schemas.microsoft.com/office/word/2012/wordml" xmlns:w16cid="http://schemas.microsoft.com/office/word/2016/wordml/cid" xmlns:w16se="http://schemas.microsoft.com/office/word/2015/wordml/symex" xmlns:wpg="http://schemas.microsoft.com/office/word/2010/wordprocessingGroup" xmlns:wpi="http://schemas.microsoft.com/office/word/2010/wordprocessingInk" xmlns:wne="http://schemas.microsoft.com/office/word/2006/wordml" xmlns:wps="http://schemas.microsoft.com/office/word/2010/wordprocessingShape" mc:Ignorable="w14 w15 w16se w16cid wp14">
+<w:numbering xmlns:wpc="http://schemas.microsoft.com/office/word/2010/wordprocessingCanvas" xmlns:cx="http://schemas.microsoft.com/office/drawing/2014/chartex" xmlns:cx1="http://schemas.microsoft.com/office/drawing/2015/9/8/chartex" xmlns:cx2="http://schemas.microsoft.com/office/drawing/2015/10/21/chartex" xmlns:cx3="http://schemas.microsoft.com/office/drawing/2016/5/9/chartex" xmlns:cx4="http://schemas.microsoft.com/office/drawing/2016/5/10/chartex" xmlns:cx5="http://schemas.microsoft.com/office/drawing/2016/5/11/chartex" xmlns:cx6="http://schemas.microsoft.com/office/drawing/2016/5/12/chartex" xmlns:cx7="http://schemas.microsoft.com/office/drawing/2016/5/13/chartex" xmlns:cx8="http://schemas.microsoft.com/office/drawing/2016/5/14/chartex" xmlns:mc="http://schemas.openxmlformats.org/markup-compatibility/2006" xmlns:aink="http://schemas.microsoft.com/office/drawing/2016/ink" xmlns:am3d="http://schemas.microsoft.com/office/drawing/2017/model3d" xmlns:o="urn:schemas-microsoft-com:office:office" xmlns:r="http://schemas.openxmlformats.org/officeDocument/2006/relationships" xmlns:m="http://schemas.openxmlformats.org/officeDocument/2006/math" xmlns:v="urn:schemas-microsoft-com:vml" xmlns:wp14="http://schemas.microsoft.com/office/word/2010/wordprocessingDrawing" xmlns:wp="http://schemas.openxmlformats.org/drawingml/2006/wordprocessingDrawing" xmlns:w10="urn:schemas-microsoft-com:office:word" xmlns:w="http://schemas.openxmlformats.org/wordprocessingml/2006/main" xmlns:w14="http://schemas.microsoft.com/office/word/2010/wordml" xmlns:w15="http://schemas.microsoft.com/office/word/2012/wordml" xmlns:w16cex="http://schemas.microsoft.com/office/word/2018/wordml/cex" xmlns:w16cid="http://schemas.microsoft.com/office/word/2016/wordml/cid" xmlns:w16="http://schemas.microsoft.com/office/word/2018/wordml" xmlns:w16se="http://schemas.microsoft.com/office/word/2015/wordml/symex" xmlns:wpg="http://schemas.microsoft.com/office/word/2010/wordprocessingGroup" xmlns:wpi="http://schemas.microsoft.com/office/word/2010/wordprocessingInk" xmlns:wne="http://schemas.microsoft.com/office/word/2006/wordml" xmlns:wps="http://schemas.microsoft.com/office/word/2010/wordprocessingShape" mc:Ignorable="w14 w15 w16se w16cid w16 w16cex wp14">
   <w:abstractNum w:abstractNumId="0" w15:restartNumberingAfterBreak="0">
     <w:nsid w:val="0AD95030"/>
     <w:multiLevelType w:val="hybridMultilevel"/>
@@ -1285,7 +1372,7 @@
 </file>
 
 <file path=word/styles.xml><?xml version="1.0" encoding="utf-8"?>
-<w:styles xmlns:mc="http://schemas.openxmlformats.org/markup-compatibility/2006" xmlns:r="http://schemas.openxmlformats.org/officeDocument/2006/relationships" xmlns:w="http://schemas.openxmlformats.org/wordprocessingml/2006/main" xmlns:w14="http://schemas.microsoft.com/office/word/2010/wordml" xmlns:w15="http://schemas.microsoft.com/office/word/2012/wordml" xmlns:w16cid="http://schemas.microsoft.com/office/word/2016/wordml/cid" xmlns:w16se="http://schemas.microsoft.com/office/word/2015/wordml/symex" mc:Ignorable="w14 w15 w16se w16cid">
+<w:styles xmlns:mc="http://schemas.openxmlformats.org/markup-compatibility/2006" xmlns:r="http://schemas.openxmlformats.org/officeDocument/2006/relationships" xmlns:w="http://schemas.openxmlformats.org/wordprocessingml/2006/main" xmlns:w14="http://schemas.microsoft.com/office/word/2010/wordml" xmlns:w15="http://schemas.microsoft.com/office/word/2012/wordml" xmlns:w16cex="http://schemas.microsoft.com/office/word/2018/wordml/cex" xmlns:w16cid="http://schemas.microsoft.com/office/word/2016/wordml/cid" xmlns:w16="http://schemas.microsoft.com/office/word/2018/wordml" xmlns:w16se="http://schemas.microsoft.com/office/word/2015/wordml/symex" mc:Ignorable="w14 w15 w16se w16cid w16 w16cex">
   <w:docDefaults>
     <w:rPrDefault>
       <w:rPr>
@@ -1297,7 +1384,7 @@
     </w:rPrDefault>
     <w:pPrDefault/>
   </w:docDefaults>
-  <w:latentStyles w:defLockedState="0" w:defUIPriority="99" w:defSemiHidden="0" w:defUnhideWhenUsed="0" w:defQFormat="0" w:count="375">
+  <w:latentStyles w:defLockedState="0" w:defUIPriority="99" w:defSemiHidden="0" w:defUnhideWhenUsed="0" w:defQFormat="0" w:count="376">
     <w:lsdException w:name="Normal" w:uiPriority="0" w:qFormat="1"/>
     <w:lsdException w:name="heading 1" w:uiPriority="9" w:qFormat="1"/>
     <w:lsdException w:name="heading 2" w:semiHidden="1" w:uiPriority="9" w:unhideWhenUsed="1" w:qFormat="1"/>
@@ -1403,7 +1490,6 @@
     <w:lsdException w:name="HTML Sample" w:semiHidden="1" w:unhideWhenUsed="1"/>
     <w:lsdException w:name="HTML Typewriter" w:semiHidden="1" w:unhideWhenUsed="1"/>
     <w:lsdException w:name="HTML Variable" w:semiHidden="1" w:unhideWhenUsed="1"/>
-    <w:lsdException w:name="Normal Table" w:semiHidden="1" w:unhideWhenUsed="1"/>
     <w:lsdException w:name="annotation subject" w:semiHidden="1" w:unhideWhenUsed="1"/>
     <w:lsdException w:name="No List" w:semiHidden="1" w:unhideWhenUsed="1"/>
     <w:lsdException w:name="Outline List 1" w:semiHidden="1" w:unhideWhenUsed="1"/>
@@ -1450,10 +1536,8 @@
     <w:lsdException w:name="Table Subtle 2" w:semiHidden="1" w:unhideWhenUsed="1"/>
     <w:lsdException w:name="Table Web 1" w:semiHidden="1" w:unhideWhenUsed="1"/>
     <w:lsdException w:name="Table Web 2" w:semiHidden="1" w:unhideWhenUsed="1"/>
-    <w:lsdException w:name="Table Web 3" w:semiHidden="1" w:unhideWhenUsed="1"/>
     <w:lsdException w:name="Balloon Text" w:semiHidden="1" w:unhideWhenUsed="1"/>
     <w:lsdException w:name="Table Grid" w:uiPriority="39"/>
-    <w:lsdException w:name="Table Theme" w:semiHidden="1" w:unhideWhenUsed="1"/>
     <w:lsdException w:name="Placeholder Text" w:semiHidden="1"/>
     <w:lsdException w:name="No Spacing" w:uiPriority="1" w:qFormat="1"/>
     <w:lsdException w:name="Light Shading" w:uiPriority="60"/>
@@ -1673,6 +1757,7 @@
     <w:lsdException w:name="Smart Hyperlink" w:semiHidden="1" w:unhideWhenUsed="1"/>
     <w:lsdException w:name="Hashtag" w:semiHidden="1" w:unhideWhenUsed="1"/>
     <w:lsdException w:name="Unresolved Mention" w:semiHidden="1" w:unhideWhenUsed="1"/>
+    <w:lsdException w:name="Smart Link" w:semiHidden="1" w:unhideWhenUsed="1"/>
   </w:latentStyles>
   <w:style w:type="paragraph" w:default="1" w:styleId="Normal">
     <w:name w:val="Normal"/>

</xml_diff>